<commit_message>
Suche nach jedit.jar geändert (erfolgt auch lokal) - Editoraufrufe unterstützen jetzt Pfade mit Leerzeichen
</commit_message>
<xml_diff>
--- a/doc/Handbuch/Bearb/GeoTools_Handbuch_2.10.docx
+++ b/doc/Handbuch/Bearb/GeoTools_Handbuch_2.10.docx
@@ -152,7 +152,7 @@
         <w:jc w:val="right"/>
       </w:pPr>
       <w:r>
-        <w:t>November 2015</w:t>
+        <w:t>Februar 2016</w:t>
       </w:r>
     </w:p>
     <w:p>
@@ -4039,14 +4039,31 @@
           <w:szCs w:val="24"/>
           <w:shd w:val="clear" w:color="auto" w:fill="auto"/>
         </w:rPr>
-        <w:t>.0 (</w:t>
+        <w:t>.</w:t>
       </w:r>
       <w:r>
         <w:rPr>
           <w:szCs w:val="24"/>
           <w:shd w:val="clear" w:color="auto" w:fill="auto"/>
         </w:rPr>
-        <w:t>November 2015</w:t>
+        <w:t>1</w:t>
+      </w:r>
+      <w:r>
+        <w:rPr>
+          <w:szCs w:val="24"/>
+          <w:shd w:val="clear" w:color="auto" w:fill="auto"/>
+        </w:rPr>
+        <w:t xml:space="preserve"> (</w:t>
+      </w:r>
+      <w:r>
+        <w:t>Februar</w:t>
+      </w:r>
+      <w:r>
+        <w:rPr>
+          <w:szCs w:val="24"/>
+          <w:shd w:val="clear" w:color="auto" w:fill="auto"/>
+        </w:rPr>
+        <w:t xml:space="preserve"> 2016</w:t>
       </w:r>
       <w:r>
         <w:rPr>
@@ -4213,7 +4230,14 @@
           <w:shd w:val="clear" w:color="auto" w:fill="auto"/>
         </w:rPr>
         <w:tab/>
-        <w:t>© 2003 - 2015</w:t>
+        <w:t>© 2003 - 201</w:t>
+      </w:r>
+      <w:r>
+        <w:rPr>
+          <w:szCs w:val="24"/>
+          <w:shd w:val="clear" w:color="auto" w:fill="auto"/>
+        </w:rPr>
+        <w:t>6</w:t>
       </w:r>
       <w:r>
         <w:rPr>
@@ -26808,6 +26832,9 @@
     </w:p>
     <w:p>
       <w:pPr>
+        <w:tabs>
+          <w:tab w:val="left" w:pos="2835"/>
+        </w:tabs>
         <w:spacing w:before="0" w:after="0"/>
         <w:ind w:left="270"/>
         <w:rPr>
@@ -26824,7 +26851,263 @@
           <w:szCs w:val="22"/>
           <w:shd w:val="clear" w:color="auto" w:fill="auto"/>
         </w:rPr>
-        <w:t>Dafür muss mindestens eines der beiden Programme gefunden werden: Der Pfad von uedit32.exe wird der Registry entnommen, was leider nicht in jedem Fall möglich ist. Der Pfad von jEdit.jar wird der Umgebungsvariable JEDIT_HOME entnommen, falls diese existiert. Anderenfalls wird der in der Konfigurationsdatei angegebene Pfad verwendet.</w:t>
+        <w:t xml:space="preserve">Dafür muss mindestens eines der beiden Programme gefunden werden: Der Pfad von uedit32.exe wird der Registry entnommen, was leider nicht in jedem Fall möglich ist. Der Pfad von </w:t>
+      </w:r>
+      <w:r>
+        <w:rPr>
+          <w:rFonts w:cs="Arial"/>
+          <w:b/>
+          <w:sz w:val="22"/>
+          <w:szCs w:val="22"/>
+          <w:shd w:val="clear" w:color="auto" w:fill="auto"/>
+        </w:rPr>
+        <w:t xml:space="preserve">jEdit.jar </w:t>
+      </w:r>
+      <w:r>
+        <w:rPr>
+          <w:rFonts w:cs="Arial"/>
+          <w:sz w:val="22"/>
+          <w:szCs w:val="22"/>
+          <w:shd w:val="clear" w:color="auto" w:fill="auto"/>
+        </w:rPr>
+        <w:t xml:space="preserve">wird </w:t>
+      </w:r>
+      <w:r>
+        <w:rPr>
+          <w:rFonts w:cs="Arial"/>
+          <w:sz w:val="22"/>
+          <w:szCs w:val="22"/>
+          <w:shd w:val="clear" w:color="auto" w:fill="auto"/>
+        </w:rPr>
+        <w:t>g</w:t>
+      </w:r>
+      <w:r>
+        <w:rPr>
+          <w:rFonts w:cs="Arial"/>
+          <w:sz w:val="22"/>
+          <w:szCs w:val="22"/>
+          <w:shd w:val="clear" w:color="auto" w:fill="auto"/>
+        </w:rPr>
+        <w:t>esucht wird unter:</w:t>
+      </w:r>
+      <w:r>
+        <w:rPr>
+          <w:rFonts w:cs="Arial"/>
+          <w:sz w:val="22"/>
+          <w:szCs w:val="22"/>
+          <w:shd w:val="clear" w:color="auto" w:fill="auto"/>
+        </w:rPr>
+        <w:tab/>
+      </w:r>
+      <w:r>
+        <w:rPr>
+          <w:rFonts w:cs="Arial"/>
+          <w:sz w:val="22"/>
+          <w:szCs w:val="22"/>
+          <w:shd w:val="clear" w:color="auto" w:fill="auto"/>
+        </w:rPr>
+        <w:t>- %JEDIT_HOME%</w:t>
+      </w:r>
+    </w:p>
+    <w:p>
+      <w:pPr>
+        <w:tabs>
+          <w:tab w:val="left" w:pos="2835"/>
+        </w:tabs>
+        <w:spacing w:before="0" w:after="0"/>
+        <w:ind w:left="270"/>
+        <w:rPr>
+          <w:rFonts w:cs="Arial"/>
+          <w:sz w:val="22"/>
+          <w:szCs w:val="22"/>
+          <w:shd w:val="clear" w:color="auto" w:fill="auto"/>
+        </w:rPr>
+      </w:pPr>
+      <w:r>
+        <w:rPr>
+          <w:rFonts w:cs="Arial"/>
+          <w:sz w:val="22"/>
+          <w:szCs w:val="22"/>
+          <w:shd w:val="clear" w:color="auto" w:fill="auto"/>
+        </w:rPr>
+        <w:tab/>
+      </w:r>
+      <w:r>
+        <w:rPr>
+          <w:rFonts w:cs="Arial"/>
+          <w:sz w:val="22"/>
+          <w:szCs w:val="22"/>
+          <w:shd w:val="clear" w:color="auto" w:fill="auto"/>
+        </w:rPr>
+        <w:t>- %PROGRAMFILES%\</w:t>
+      </w:r>
+      <w:proofErr w:type="spellStart"/>
+      <w:r>
+        <w:rPr>
+          <w:rFonts w:cs="Arial"/>
+          <w:sz w:val="22"/>
+          <w:szCs w:val="22"/>
+          <w:shd w:val="clear" w:color="auto" w:fill="auto"/>
+        </w:rPr>
+        <w:t>jedit</w:t>
+      </w:r>
+      <w:proofErr w:type="spellEnd"/>
+    </w:p>
+    <w:p>
+      <w:pPr>
+        <w:tabs>
+          <w:tab w:val="left" w:pos="2835"/>
+        </w:tabs>
+        <w:spacing w:before="0" w:after="0"/>
+        <w:ind w:left="270"/>
+        <w:rPr>
+          <w:rFonts w:cs="Arial"/>
+          <w:sz w:val="22"/>
+          <w:szCs w:val="22"/>
+          <w:shd w:val="clear" w:color="auto" w:fill="auto"/>
+        </w:rPr>
+      </w:pPr>
+      <w:r>
+        <w:rPr>
+          <w:rFonts w:cs="Arial"/>
+          <w:sz w:val="22"/>
+          <w:szCs w:val="22"/>
+          <w:shd w:val="clear" w:color="auto" w:fill="auto"/>
+        </w:rPr>
+        <w:tab/>
+      </w:r>
+      <w:r>
+        <w:rPr>
+          <w:rFonts w:cs="Arial"/>
+          <w:sz w:val="22"/>
+          <w:szCs w:val="22"/>
+          <w:shd w:val="clear" w:color="auto" w:fill="auto"/>
+        </w:rPr>
+        <w:t>- %PROGRAMFILES(X86)%\</w:t>
+      </w:r>
+      <w:proofErr w:type="spellStart"/>
+      <w:r>
+        <w:rPr>
+          <w:rFonts w:cs="Arial"/>
+          <w:sz w:val="22"/>
+          <w:szCs w:val="22"/>
+          <w:shd w:val="clear" w:color="auto" w:fill="auto"/>
+        </w:rPr>
+        <w:t>jedit</w:t>
+      </w:r>
+      <w:proofErr w:type="spellEnd"/>
+    </w:p>
+    <w:p>
+      <w:pPr>
+        <w:tabs>
+          <w:tab w:val="left" w:pos="2835"/>
+        </w:tabs>
+        <w:spacing w:before="0" w:after="0"/>
+        <w:ind w:left="270"/>
+        <w:rPr>
+          <w:rFonts w:cs="Arial"/>
+          <w:sz w:val="22"/>
+          <w:szCs w:val="22"/>
+          <w:shd w:val="clear" w:color="auto" w:fill="auto"/>
+        </w:rPr>
+      </w:pPr>
+      <w:r>
+        <w:rPr>
+          <w:rFonts w:cs="Arial"/>
+          <w:sz w:val="22"/>
+          <w:szCs w:val="22"/>
+          <w:shd w:val="clear" w:color="auto" w:fill="auto"/>
+        </w:rPr>
+        <w:tab/>
+      </w:r>
+      <w:r>
+        <w:rPr>
+          <w:rFonts w:cs="Arial"/>
+          <w:sz w:val="22"/>
+          <w:szCs w:val="22"/>
+          <w:shd w:val="clear" w:color="auto" w:fill="auto"/>
+        </w:rPr>
+        <w:t>- %PROGRAMW6432%\</w:t>
+      </w:r>
+      <w:proofErr w:type="spellStart"/>
+      <w:r>
+        <w:rPr>
+          <w:rFonts w:cs="Arial"/>
+          <w:sz w:val="22"/>
+          <w:szCs w:val="22"/>
+          <w:shd w:val="clear" w:color="auto" w:fill="auto"/>
+        </w:rPr>
+        <w:t>jedit</w:t>
+      </w:r>
+      <w:proofErr w:type="spellEnd"/>
+    </w:p>
+    <w:p>
+      <w:pPr>
+        <w:tabs>
+          <w:tab w:val="left" w:pos="2835"/>
+        </w:tabs>
+        <w:spacing w:before="0" w:after="0"/>
+        <w:ind w:left="270"/>
+        <w:rPr>
+          <w:rFonts w:cs="Arial"/>
+          <w:sz w:val="22"/>
+          <w:szCs w:val="22"/>
+          <w:shd w:val="clear" w:color="auto" w:fill="auto"/>
+        </w:rPr>
+      </w:pPr>
+      <w:r>
+        <w:rPr>
+          <w:rFonts w:cs="Arial"/>
+          <w:sz w:val="22"/>
+          <w:szCs w:val="22"/>
+          <w:shd w:val="clear" w:color="auto" w:fill="auto"/>
+        </w:rPr>
+        <w:tab/>
+      </w:r>
+      <w:r>
+        <w:rPr>
+          <w:rFonts w:cs="Arial"/>
+          <w:sz w:val="22"/>
+          <w:szCs w:val="22"/>
+          <w:shd w:val="clear" w:color="auto" w:fill="auto"/>
+        </w:rPr>
+        <w:t xml:space="preserve">- </w:t>
+      </w:r>
+      <w:r>
+        <w:rPr>
+          <w:rFonts w:cs="Arial"/>
+          <w:sz w:val="22"/>
+          <w:szCs w:val="22"/>
+          <w:shd w:val="clear" w:color="auto" w:fill="auto"/>
+        </w:rPr>
+        <w:t>Konfigurationsdatei</w:t>
+      </w:r>
+      <w:r>
+        <w:rPr>
+          <w:rFonts w:cs="Arial"/>
+          <w:sz w:val="22"/>
+          <w:szCs w:val="22"/>
+          <w:shd w:val="clear" w:color="auto" w:fill="auto"/>
+        </w:rPr>
+        <w:t xml:space="preserve"> (</w:t>
+      </w:r>
+      <w:r>
+        <w:rPr>
+          <w:rFonts w:cs="Arial"/>
+          <w:sz w:val="22"/>
+          <w:szCs w:val="22"/>
+          <w:shd w:val="clear" w:color="auto" w:fill="auto"/>
+        </w:rPr>
+        <w:t>GeoTools_cfg.xlsx</w:t>
+      </w:r>
+      <w:r>
+        <w:rPr>
+          <w:rFonts w:cs="Arial"/>
+          <w:sz w:val="22"/>
+          <w:szCs w:val="22"/>
+          <w:shd w:val="clear" w:color="auto" w:fill="auto"/>
+        </w:rPr>
+        <w:t>)</w:t>
       </w:r>
     </w:p>
     <w:p>
@@ -27272,7 +27555,7 @@
         <w:sz w:val="18"/>
         <w:szCs w:val="18"/>
       </w:rPr>
-      <w:t>November 2015</w:t>
+      <w:t>Februar 2016</w:t>
     </w:r>
     <w:r>
       <w:rPr>
@@ -33406,7 +33689,7 @@
 </file>
 
 <file path=customXml/itemProps1.xml><?xml version="1.0" encoding="utf-8"?>
-<ds:datastoreItem xmlns:ds="http://schemas.openxmlformats.org/officeDocument/2006/customXml" ds:itemID="{4063EB54-D219-4609-B4E8-0FF725A16C3F}">
+<ds:datastoreItem xmlns:ds="http://schemas.openxmlformats.org/officeDocument/2006/customXml" ds:itemID="{F0A505A1-8197-46D2-9185-234CE146F895}">
   <ds:schemaRefs>
     <ds:schemaRef ds:uri="http://schemas.openxmlformats.org/officeDocument/2006/bibliography"/>
   </ds:schemaRefs>

</xml_diff>